<commit_message>
New file: Template - Bug Report.docx
</commit_message>
<xml_diff>
--- a/Testing Tools/Template - Bug Report.docx
+++ b/Testing Tools/Template - Bug Report.docx
@@ -79,7 +79,7 @@
                 <w:sz w:val="28"/>
                 <w:szCs w:val="28"/>
               </w:rPr>
-              <w:t>: Tytuł</w:t>
+              <w:t xml:space="preserve">: </w:t>
             </w:r>
           </w:p>
         </w:tc>
@@ -131,7 +131,14 @@
                 <w:sz w:val="28"/>
                 <w:szCs w:val="28"/>
               </w:rPr>
-              <w:t>Środowisko</w:t>
+              <w:t>Tytuł</w:t>
+            </w:r>
+            <w:r>
+              <w:rPr>
+                <w:sz w:val="28"/>
+                <w:szCs w:val="28"/>
+              </w:rPr>
+              <w:t>:</w:t>
             </w:r>
           </w:p>
         </w:tc>
@@ -139,8 +146,6 @@
           <w:tcPr>
             <w:tcW w:w="7455" w:type="dxa"/>
           </w:tcPr>
-          <w:p/>
-          <w:p/>
           <w:p/>
         </w:tc>
       </w:tr>
@@ -184,7 +189,14 @@
                 <w:sz w:val="28"/>
                 <w:szCs w:val="28"/>
               </w:rPr>
-              <w:t>Dane wejściowe</w:t>
+              <w:t>Środowisko</w:t>
+            </w:r>
+            <w:r>
+              <w:rPr>
+                <w:sz w:val="28"/>
+                <w:szCs w:val="28"/>
+              </w:rPr>
+              <w:t>:</w:t>
             </w:r>
           </w:p>
         </w:tc>
@@ -237,7 +249,14 @@
                 <w:sz w:val="28"/>
                 <w:szCs w:val="28"/>
               </w:rPr>
-              <w:t>Kroki do reprodukcji</w:t>
+              <w:t>Dane wejściowe</w:t>
+            </w:r>
+            <w:r>
+              <w:rPr>
+                <w:sz w:val="28"/>
+                <w:szCs w:val="28"/>
+              </w:rPr>
+              <w:t>:</w:t>
             </w:r>
           </w:p>
         </w:tc>
@@ -247,24 +266,15 @@
           </w:tcPr>
           <w:p>
             <w:r>
-              <w:t>1.</w:t>
-            </w:r>
-          </w:p>
-          <w:p>
-            <w:r>
-              <w:t>2.</w:t>
-            </w:r>
-          </w:p>
-          <w:p>
-            <w:r>
-              <w:t>3.</w:t>
-            </w:r>
-          </w:p>
-          <w:p>
-            <w:r>
-              <w:t>4.</w:t>
-            </w:r>
-          </w:p>
+              <w:t>- Adres URL</w:t>
+            </w:r>
+          </w:p>
+          <w:p>
+            <w:r>
+              <w:t>- Dane Logowania</w:t>
+            </w:r>
+          </w:p>
+          <w:p/>
         </w:tc>
       </w:tr>
       <w:tr>
@@ -307,7 +317,14 @@
                 <w:sz w:val="28"/>
                 <w:szCs w:val="28"/>
               </w:rPr>
-              <w:t>Rezultat uzyskany</w:t>
+              <w:t>Kroki do reprodukcji</w:t>
+            </w:r>
+            <w:r>
+              <w:rPr>
+                <w:sz w:val="28"/>
+                <w:szCs w:val="28"/>
+              </w:rPr>
+              <w:t>:</w:t>
             </w:r>
           </w:p>
         </w:tc>
@@ -315,10 +332,26 @@
           <w:tcPr>
             <w:tcW w:w="7455" w:type="dxa"/>
           </w:tcPr>
-          <w:p/>
-          <w:p/>
-          <w:p/>
-          <w:p/>
+          <w:p>
+            <w:r>
+              <w:t>1.</w:t>
+            </w:r>
+          </w:p>
+          <w:p>
+            <w:r>
+              <w:t>2.</w:t>
+            </w:r>
+          </w:p>
+          <w:p>
+            <w:r>
+              <w:t>3.</w:t>
+            </w:r>
+          </w:p>
+          <w:p>
+            <w:r>
+              <w:t>4.</w:t>
+            </w:r>
+          </w:p>
         </w:tc>
       </w:tr>
       <w:tr>
@@ -361,7 +394,21 @@
                 <w:sz w:val="28"/>
                 <w:szCs w:val="28"/>
               </w:rPr>
-              <w:t>Rezultat oczekiwany</w:t>
+              <w:t>Rezultat</w:t>
+            </w:r>
+            <w:r>
+              <w:rPr>
+                <w:sz w:val="28"/>
+                <w:szCs w:val="28"/>
+              </w:rPr>
+              <w:t xml:space="preserve"> oczekiwany</w:t>
+            </w:r>
+            <w:r>
+              <w:rPr>
+                <w:sz w:val="28"/>
+                <w:szCs w:val="28"/>
+              </w:rPr>
+              <w:t>:</w:t>
             </w:r>
           </w:p>
         </w:tc>
@@ -415,7 +462,82 @@
                 <w:sz w:val="28"/>
                 <w:szCs w:val="28"/>
               </w:rPr>
+              <w:t xml:space="preserve">Rezultat </w:t>
+            </w:r>
+            <w:r>
+              <w:rPr>
+                <w:sz w:val="28"/>
+                <w:szCs w:val="28"/>
+              </w:rPr>
+              <w:t>uzyskany</w:t>
+            </w:r>
+            <w:r>
+              <w:rPr>
+                <w:sz w:val="28"/>
+                <w:szCs w:val="28"/>
+              </w:rPr>
+              <w:t>:</w:t>
+            </w:r>
+          </w:p>
+        </w:tc>
+        <w:tc>
+          <w:tcPr>
+            <w:tcW w:w="7455" w:type="dxa"/>
+          </w:tcPr>
+          <w:p/>
+          <w:p/>
+          <w:p/>
+          <w:p/>
+        </w:tc>
+      </w:tr>
+      <w:tr>
+        <w:tc>
+          <w:tcPr>
+            <w:tcW w:w="534" w:type="dxa"/>
+          </w:tcPr>
+          <w:p>
+            <w:pPr>
+              <w:jc w:val="center"/>
+              <w:rPr>
+                <w:b/>
+                <w:sz w:val="24"/>
+                <w:szCs w:val="24"/>
+              </w:rPr>
+            </w:pPr>
+            <w:r>
+              <w:rPr>
+                <w:b/>
+                <w:sz w:val="24"/>
+                <w:szCs w:val="24"/>
+              </w:rPr>
+              <w:t>8</w:t>
+            </w:r>
+          </w:p>
+        </w:tc>
+        <w:tc>
+          <w:tcPr>
+            <w:tcW w:w="2693" w:type="dxa"/>
+          </w:tcPr>
+          <w:p>
+            <w:pPr>
+              <w:rPr>
+                <w:sz w:val="28"/>
+                <w:szCs w:val="28"/>
+              </w:rPr>
+            </w:pPr>
+            <w:r>
+              <w:rPr>
+                <w:sz w:val="28"/>
+                <w:szCs w:val="28"/>
+              </w:rPr>
               <w:t>Załącznik</w:t>
+            </w:r>
+            <w:r>
+              <w:rPr>
+                <w:sz w:val="28"/>
+                <w:szCs w:val="28"/>
+              </w:rPr>
+              <w:t>:</w:t>
             </w:r>
           </w:p>
         </w:tc>
@@ -449,7 +571,6 @@
         </w:tc>
       </w:tr>
     </w:tbl>
-    <w:p/>
     <w:p/>
     <w:p>
       <w:pPr>
@@ -527,7 +648,7 @@
                 <w:sz w:val="28"/>
                 <w:szCs w:val="28"/>
               </w:rPr>
-              <w:t>: Title</w:t>
+              <w:t xml:space="preserve">: </w:t>
             </w:r>
           </w:p>
         </w:tc>
@@ -574,12 +695,21 @@
                 <w:szCs w:val="28"/>
               </w:rPr>
             </w:pPr>
-            <w:r>
-              <w:rPr>
-                <w:sz w:val="28"/>
-                <w:szCs w:val="28"/>
-              </w:rPr>
-              <w:t>Environment</w:t>
+            <w:proofErr w:type="spellStart"/>
+            <w:r>
+              <w:rPr>
+                <w:sz w:val="28"/>
+                <w:szCs w:val="28"/>
+              </w:rPr>
+              <w:t>Title</w:t>
+            </w:r>
+            <w:proofErr w:type="spellEnd"/>
+            <w:r>
+              <w:rPr>
+                <w:sz w:val="28"/>
+                <w:szCs w:val="28"/>
+              </w:rPr>
+              <w:t>:</w:t>
             </w:r>
           </w:p>
         </w:tc>
@@ -587,8 +717,6 @@
           <w:tcPr>
             <w:tcW w:w="7455" w:type="dxa"/>
           </w:tcPr>
-          <w:p/>
-          <w:p/>
           <w:p/>
         </w:tc>
       </w:tr>
@@ -632,23 +760,15 @@
                 <w:sz w:val="28"/>
                 <w:szCs w:val="28"/>
               </w:rPr>
-              <w:t>Preconditions</w:t>
-            </w:r>
-            <w:r>
-              <w:rPr>
-                <w:sz w:val="28"/>
-                <w:szCs w:val="28"/>
-              </w:rPr>
-              <w:t xml:space="preserve"> </w:t>
-            </w:r>
-          </w:p>
-          <w:p>
-            <w:pPr>
-              <w:rPr>
-                <w:sz w:val="28"/>
-                <w:szCs w:val="28"/>
-              </w:rPr>
-            </w:pPr>
+              <w:t>Environment</w:t>
+            </w:r>
+            <w:r>
+              <w:rPr>
+                <w:sz w:val="28"/>
+                <w:szCs w:val="28"/>
+              </w:rPr>
+              <w:t>:</w:t>
+            </w:r>
           </w:p>
         </w:tc>
         <w:tc>
@@ -695,13 +815,30 @@
                 <w:szCs w:val="28"/>
               </w:rPr>
             </w:pPr>
-            <w:r>
-              <w:rPr>
-                <w:sz w:val="28"/>
-                <w:szCs w:val="28"/>
-              </w:rPr>
-              <w:t>Steps</w:t>
-            </w:r>
+            <w:proofErr w:type="spellStart"/>
+            <w:r>
+              <w:rPr>
+                <w:sz w:val="28"/>
+                <w:szCs w:val="28"/>
+              </w:rPr>
+              <w:t>Preconditions</w:t>
+            </w:r>
+            <w:proofErr w:type="spellEnd"/>
+            <w:r>
+              <w:rPr>
+                <w:sz w:val="28"/>
+                <w:szCs w:val="28"/>
+              </w:rPr>
+              <w:t>:</w:t>
+            </w:r>
+          </w:p>
+          <w:p>
+            <w:pPr>
+              <w:rPr>
+                <w:sz w:val="28"/>
+                <w:szCs w:val="28"/>
+              </w:rPr>
+            </w:pPr>
           </w:p>
         </w:tc>
         <w:tc>
@@ -710,23 +847,18 @@
           </w:tcPr>
           <w:p>
             <w:r>
-              <w:t>1.</w:t>
-            </w:r>
-          </w:p>
-          <w:p>
-            <w:r>
-              <w:t>2.</w:t>
-            </w:r>
-          </w:p>
-          <w:p>
-            <w:r>
-              <w:t>3.</w:t>
-            </w:r>
-          </w:p>
-          <w:p>
-            <w:r>
-              <w:t>4.</w:t>
-            </w:r>
+              <w:t>- URL</w:t>
+            </w:r>
+          </w:p>
+          <w:p>
+            <w:r>
+              <w:t xml:space="preserve">- Login </w:t>
+            </w:r>
+            <w:proofErr w:type="spellStart"/>
+            <w:r>
+              <w:t>Details</w:t>
+            </w:r>
+            <w:proofErr w:type="spellEnd"/>
           </w:p>
         </w:tc>
       </w:tr>
@@ -765,26 +897,21 @@
                 <w:szCs w:val="28"/>
               </w:rPr>
             </w:pPr>
-            <w:r>
-              <w:rPr>
-                <w:sz w:val="28"/>
-                <w:szCs w:val="28"/>
-              </w:rPr>
-              <w:t>Actual</w:t>
-            </w:r>
-            <w:r>
-              <w:rPr>
-                <w:sz w:val="28"/>
-                <w:szCs w:val="28"/>
-              </w:rPr>
-              <w:t xml:space="preserve"> r</w:t>
-            </w:r>
-            <w:r>
-              <w:rPr>
-                <w:sz w:val="28"/>
-                <w:szCs w:val="28"/>
-              </w:rPr>
-              <w:t>esult</w:t>
+            <w:proofErr w:type="spellStart"/>
+            <w:r>
+              <w:rPr>
+                <w:sz w:val="28"/>
+                <w:szCs w:val="28"/>
+              </w:rPr>
+              <w:t>Steps</w:t>
+            </w:r>
+            <w:proofErr w:type="spellEnd"/>
+            <w:r>
+              <w:rPr>
+                <w:sz w:val="28"/>
+                <w:szCs w:val="28"/>
+              </w:rPr>
+              <w:t>:</w:t>
             </w:r>
           </w:p>
         </w:tc>
@@ -792,10 +919,26 @@
           <w:tcPr>
             <w:tcW w:w="7455" w:type="dxa"/>
           </w:tcPr>
-          <w:p/>
-          <w:p/>
-          <w:p/>
-          <w:p/>
+          <w:p>
+            <w:r>
+              <w:t>1.</w:t>
+            </w:r>
+          </w:p>
+          <w:p>
+            <w:r>
+              <w:t>2.</w:t>
+            </w:r>
+          </w:p>
+          <w:p>
+            <w:r>
+              <w:t>3.</w:t>
+            </w:r>
+          </w:p>
+          <w:p>
+            <w:r>
+              <w:t>4.</w:t>
+            </w:r>
+          </w:p>
         </w:tc>
       </w:tr>
       <w:tr>
@@ -833,12 +976,29 @@
                 <w:szCs w:val="28"/>
               </w:rPr>
             </w:pPr>
-            <w:r>
-              <w:rPr>
-                <w:sz w:val="28"/>
-                <w:szCs w:val="28"/>
-              </w:rPr>
-              <w:t>Expected r</w:t>
+            <w:proofErr w:type="spellStart"/>
+            <w:r>
+              <w:rPr>
+                <w:sz w:val="28"/>
+                <w:szCs w:val="28"/>
+              </w:rPr>
+              <w:t>Expected</w:t>
+            </w:r>
+            <w:proofErr w:type="spellEnd"/>
+            <w:r>
+              <w:rPr>
+                <w:sz w:val="28"/>
+                <w:szCs w:val="28"/>
+              </w:rPr>
+              <w:t xml:space="preserve"> </w:t>
+            </w:r>
+            <w:proofErr w:type="spellStart"/>
+            <w:r>
+              <w:rPr>
+                <w:sz w:val="28"/>
+                <w:szCs w:val="28"/>
+              </w:rPr>
+              <w:t>r</w:t>
             </w:r>
             <w:r>
               <w:rPr>
@@ -846,6 +1006,14 @@
                 <w:szCs w:val="28"/>
               </w:rPr>
               <w:t>esult</w:t>
+            </w:r>
+            <w:proofErr w:type="spellEnd"/>
+            <w:r>
+              <w:rPr>
+                <w:sz w:val="28"/>
+                <w:szCs w:val="28"/>
+              </w:rPr>
+              <w:t>:</w:t>
             </w:r>
           </w:p>
         </w:tc>
@@ -894,6 +1062,93 @@
                 <w:szCs w:val="28"/>
               </w:rPr>
             </w:pPr>
+            <w:proofErr w:type="spellStart"/>
+            <w:r>
+              <w:rPr>
+                <w:sz w:val="28"/>
+                <w:szCs w:val="28"/>
+              </w:rPr>
+              <w:t>Actual</w:t>
+            </w:r>
+            <w:proofErr w:type="spellEnd"/>
+            <w:r>
+              <w:rPr>
+                <w:sz w:val="28"/>
+                <w:szCs w:val="28"/>
+              </w:rPr>
+              <w:t xml:space="preserve"> </w:t>
+            </w:r>
+            <w:proofErr w:type="spellStart"/>
+            <w:r>
+              <w:rPr>
+                <w:sz w:val="28"/>
+                <w:szCs w:val="28"/>
+              </w:rPr>
+              <w:t>r</w:t>
+            </w:r>
+            <w:r>
+              <w:rPr>
+                <w:sz w:val="28"/>
+                <w:szCs w:val="28"/>
+              </w:rPr>
+              <w:t>esult</w:t>
+            </w:r>
+            <w:proofErr w:type="spellEnd"/>
+            <w:r>
+              <w:rPr>
+                <w:sz w:val="28"/>
+                <w:szCs w:val="28"/>
+              </w:rPr>
+              <w:t>:</w:t>
+            </w:r>
+          </w:p>
+        </w:tc>
+        <w:tc>
+          <w:tcPr>
+            <w:tcW w:w="7455" w:type="dxa"/>
+          </w:tcPr>
+          <w:p/>
+          <w:p/>
+          <w:p/>
+          <w:p/>
+        </w:tc>
+      </w:tr>
+      <w:tr>
+        <w:tc>
+          <w:tcPr>
+            <w:tcW w:w="534" w:type="dxa"/>
+          </w:tcPr>
+          <w:p>
+            <w:pPr>
+              <w:jc w:val="center"/>
+              <w:rPr>
+                <w:b/>
+                <w:sz w:val="24"/>
+                <w:szCs w:val="24"/>
+              </w:rPr>
+            </w:pPr>
+            <w:r>
+              <w:rPr>
+                <w:b/>
+                <w:sz w:val="24"/>
+                <w:szCs w:val="24"/>
+              </w:rPr>
+              <w:t>8</w:t>
+            </w:r>
+          </w:p>
+        </w:tc>
+        <w:tc>
+          <w:tcPr>
+            <w:tcW w:w="2693" w:type="dxa"/>
+          </w:tcPr>
+          <w:p>
+            <w:pPr>
+              <w:rPr>
+                <w:sz w:val="28"/>
+                <w:szCs w:val="28"/>
+              </w:rPr>
+            </w:pPr>
+            <w:proofErr w:type="spellStart"/>
             <w:r>
               <w:rPr>
                 <w:sz w:val="28"/>
@@ -901,6 +1156,14 @@
               </w:rPr>
               <w:t>Attachment</w:t>
             </w:r>
+            <w:proofErr w:type="spellEnd"/>
+            <w:r>
+              <w:rPr>
+                <w:sz w:val="28"/>
+                <w:szCs w:val="28"/>
+              </w:rPr>
+              <w:t>:</w:t>
+            </w:r>
           </w:p>
           <w:p>
             <w:pPr>
@@ -916,6 +1179,7 @@
             <w:tcW w:w="7455" w:type="dxa"/>
           </w:tcPr>
           <w:p>
+            <w:proofErr w:type="spellStart"/>
             <w:r>
               <w:rPr>
                 <w:sz w:val="28"/>
@@ -923,6 +1187,7 @@
               </w:rPr>
               <w:t>Screenshot</w:t>
             </w:r>
+            <w:proofErr w:type="spellEnd"/>
             <w:r>
               <w:rPr>
                 <w:sz w:val="28"/>

</xml_diff>